<commit_message>
Changed the rule of identifier list
</commit_message>
<xml_diff>
--- a/TINY CFG.docx
+++ b/TINY CFG.docx
@@ -70,12 +70,14 @@
           <w:color w:val="156082" w:themeColor="accent1"/>
         </w:rPr>
       </w:pPr>
+      <w:proofErr w:type="spellStart"/>
       <w:r>
         <w:rPr>
           <w:color w:val="000000" w:themeColor="text1"/>
         </w:rPr>
         <w:t>Function_Body</w:t>
       </w:r>
+      <w:proofErr w:type="spellEnd"/>
       <w:r>
         <w:rPr>
           <w:color w:val="000000" w:themeColor="text1"/>
@@ -122,23 +124,35 @@
       </w:r>
       <w:r>
         <w:rPr>
-          <w:color w:val="156082" w:themeColor="accent1"/>
-        </w:rPr>
-        <w:t xml:space="preserve">| { </w:t>
+          <w:color w:val="000000" w:themeColor="text1"/>
+        </w:rPr>
+        <w:t>|</w:t>
+      </w:r>
+      <w:r>
+        <w:rPr>
+          <w:color w:val="156082" w:themeColor="accent1"/>
+        </w:rPr>
+        <w:t xml:space="preserve"> { </w:t>
       </w:r>
       <w:proofErr w:type="spellStart"/>
       <w:r>
         <w:rPr>
-          <w:color w:val="156082" w:themeColor="accent1"/>
+          <w:color w:val="000000" w:themeColor="text1"/>
         </w:rPr>
         <w:t>return_Statement</w:t>
       </w:r>
       <w:proofErr w:type="spellEnd"/>
       <w:r>
         <w:rPr>
-          <w:color w:val="156082" w:themeColor="accent1"/>
-        </w:rPr>
-        <w:t xml:space="preserve"> }</w:t>
+          <w:color w:val="000000" w:themeColor="text1"/>
+        </w:rPr>
+        <w:t xml:space="preserve"> </w:t>
+      </w:r>
+      <w:r>
+        <w:rPr>
+          <w:color w:val="156082" w:themeColor="accent1"/>
+        </w:rPr>
+        <w:t>}</w:t>
       </w:r>
     </w:p>
     <w:p>
@@ -156,35 +170,41 @@
       <w:proofErr w:type="spellStart"/>
       <w:r>
         <w:rPr>
-          <w:color w:val="156082" w:themeColor="accent1"/>
+          <w:color w:val="000000" w:themeColor="text1"/>
         </w:rPr>
         <w:t>Function_Body</w:t>
       </w:r>
       <w:proofErr w:type="spellEnd"/>
       <w:r>
         <w:rPr>
-          <w:color w:val="156082" w:themeColor="accent1"/>
-        </w:rPr>
-        <w:t xml:space="preserve"> -&gt; {</w:t>
+          <w:color w:val="000000" w:themeColor="text1"/>
+        </w:rPr>
+        <w:t xml:space="preserve"> -&gt; </w:t>
+      </w:r>
+      <w:r>
+        <w:rPr>
+          <w:color w:val="156082" w:themeColor="accent1"/>
+        </w:rPr>
+        <w:t>{</w:t>
       </w:r>
       <w:proofErr w:type="spellStart"/>
       <w:r>
         <w:rPr>
-          <w:color w:val="156082" w:themeColor="accent1"/>
+          <w:color w:val="000000" w:themeColor="text1"/>
         </w:rPr>
         <w:t>Function_Body</w:t>
       </w:r>
       <w:proofErr w:type="spellEnd"/>
       <w:r>
         <w:rPr>
-          <w:color w:val="156082" w:themeColor="accent1"/>
+          <w:color w:val="000000" w:themeColor="text1"/>
         </w:rPr>
         <w:t xml:space="preserve">’  </w:t>
       </w:r>
       <w:proofErr w:type="spellStart"/>
       <w:r>
         <w:rPr>
-          <w:color w:val="156082" w:themeColor="accent1"/>
+          <w:color w:val="000000" w:themeColor="text1"/>
         </w:rPr>
         <w:t>Return_Statement</w:t>
       </w:r>
@@ -211,14 +231,14 @@
       <w:proofErr w:type="spellStart"/>
       <w:r>
         <w:rPr>
-          <w:color w:val="156082" w:themeColor="accent1"/>
+          <w:color w:val="000000" w:themeColor="text1"/>
         </w:rPr>
         <w:t>Function_Body</w:t>
       </w:r>
       <w:proofErr w:type="spellEnd"/>
       <w:r>
         <w:rPr>
-          <w:color w:val="156082" w:themeColor="accent1"/>
+          <w:color w:val="000000" w:themeColor="text1"/>
         </w:rPr>
         <w:t>’ -&gt; Statements | (Epsilon)</w:t>
       </w:r>

</xml_diff>